<commit_message>
agrege diagrama al 1er avance
</commit_message>
<xml_diff>
--- a/Documento de zinzun.docx
+++ b/Documento de zinzun.docx
@@ -20,6 +20,7 @@
             <w:tcW w:w="2942" w:type="dxa"/>
           </w:tcPr>
           <w:p>
+            <w:bookmarkStart w:id="0" w:name="_Hlk83634417"/>
             <w:r>
               <w:t>Tablas</w:t>
             </w:r>
@@ -300,6 +301,8 @@
       </w:tr>
     </w:tbl>
     <w:p>
+      <w:bookmarkStart w:id="1" w:name="_Hlk83634390"/>
+      <w:bookmarkEnd w:id="0"/>
       <w:r>
         <w:t xml:space="preserve">Creación de las restricciones </w:t>
       </w:r>
@@ -496,25 +499,19 @@
               <w:t>c</w:t>
             </w:r>
             <w:r>
-              <w:t>hk_</w:t>
-            </w:r>
+              <w:t>hk_email</w:t>
+            </w:r>
+            <w:proofErr w:type="spellEnd"/>
+          </w:p>
+        </w:tc>
+        <w:tc>
+          <w:tcPr>
+            <w:tcW w:w="1760" w:type="dxa"/>
+          </w:tcPr>
+          <w:p>
             <w:r>
               <w:t>email</w:t>
             </w:r>
-            <w:proofErr w:type="spellEnd"/>
-          </w:p>
-        </w:tc>
-        <w:tc>
-          <w:tcPr>
-            <w:tcW w:w="1760" w:type="dxa"/>
-          </w:tcPr>
-          <w:p>
-            <w:r>
-              <w:t>e</w:t>
-            </w:r>
-            <w:r>
-              <w:t>mail</w:t>
-            </w:r>
           </w:p>
         </w:tc>
         <w:tc>
@@ -523,13 +520,7 @@
           </w:tcPr>
           <w:p>
             <w:r>
-              <w:t xml:space="preserve">Que la cuenta de correo sea una dirección </w:t>
-            </w:r>
-            <w:r>
-              <w:t xml:space="preserve">valida, ejemplo </w:t>
-            </w:r>
-            <w:r>
-              <w:t>algo@algo.com</w:t>
+              <w:t>Que la cuenta de correo sea una dirección valida, ejemplo algo@algo.com</w:t>
             </w:r>
           </w:p>
         </w:tc>
@@ -552,10 +543,7 @@
               <w:t>c</w:t>
             </w:r>
             <w:r>
-              <w:t>hk_</w:t>
-            </w:r>
-            <w:r>
-              <w:t>tipo</w:t>
+              <w:t>hk_tipo</w:t>
             </w:r>
             <w:proofErr w:type="spellEnd"/>
           </w:p>
@@ -674,22 +662,7 @@
           </w:tcPr>
           <w:p>
             <w:r>
-              <w:t xml:space="preserve">Cadenas con el formato 0-9 0-9 </w:t>
-            </w:r>
-            <w:r>
-              <w:t>0-9 0-9</w:t>
-            </w:r>
-            <w:r>
-              <w:t xml:space="preserve"> </w:t>
-            </w:r>
-            <w:r>
-              <w:t>0-9 0-9</w:t>
-            </w:r>
-            <w:r>
-              <w:t xml:space="preserve"> </w:t>
-            </w:r>
-            <w:r>
-              <w:t>0-9 0-9</w:t>
+              <w:t>Cadenas con el formato 0-9 0-9 0-9 0-9 0-9 0-9 0-9 0-9</w:t>
             </w:r>
           </w:p>
         </w:tc>
@@ -718,10 +691,7 @@
           <w:p>
             <w:proofErr w:type="spellStart"/>
             <w:r>
-              <w:t>chk_</w:t>
-            </w:r>
-            <w:r>
-              <w:t>puntaje</w:t>
+              <w:t>chk_puntaje</w:t>
             </w:r>
             <w:proofErr w:type="spellEnd"/>
           </w:p>
@@ -1616,17 +1586,11 @@
             </w:r>
             <w:proofErr w:type="spellEnd"/>
             <w:r>
-              <w:t>_</w:t>
-            </w:r>
-            <w:r>
-              <w:t xml:space="preserve"> </w:t>
-            </w:r>
-            <w:proofErr w:type="spellStart"/>
-            <w:r>
-              <w:t>puntos</w:t>
-            </w:r>
-            <w:r>
-              <w:t>_BancoProble</w:t>
+              <w:t xml:space="preserve">_ </w:t>
+            </w:r>
+            <w:proofErr w:type="spellStart"/>
+            <w:r>
+              <w:t>puntos_BancoProble</w:t>
             </w:r>
             <w:proofErr w:type="spellEnd"/>
           </w:p>
@@ -1810,6 +1774,7 @@
       </w:tr>
     </w:tbl>
     <w:p/>
+    <w:bookmarkEnd w:id="1"/>
     <w:p/>
     <w:sectPr>
       <w:pgSz w:w="12240" w:h="15840"/>
@@ -1820,6 +1785,56 @@
     </w:sectPr>
   </w:body>
 </w:document>
+</file>
+
+<file path=word/endnotes.xml><?xml version="1.0" encoding="utf-8"?>
+<w:endnotes xmlns:wpc="http://schemas.microsoft.com/office/word/2010/wordprocessingCanvas" xmlns:cx="http://schemas.microsoft.com/office/drawing/2014/chartex" xmlns:cx1="http://schemas.microsoft.com/office/drawing/2015/9/8/chartex" xmlns:cx2="http://schemas.microsoft.com/office/drawing/2015/10/21/chartex" xmlns:cx3="http://schemas.microsoft.com/office/drawing/2016/5/9/chartex" xmlns:cx4="http://schemas.microsoft.com/office/drawing/2016/5/10/chartex" xmlns:cx5="http://schemas.microsoft.com/office/drawing/2016/5/11/chartex" xmlns:cx6="http://schemas.microsoft.com/office/drawing/2016/5/12/chartex" xmlns:cx7="http://schemas.microsoft.com/office/drawing/2016/5/13/chartex" xmlns:cx8="http://schemas.microsoft.com/office/drawing/2016/5/14/chartex" xmlns:mc="http://schemas.openxmlformats.org/markup-compatibility/2006" xmlns:aink="http://schemas.microsoft.com/office/drawing/2016/ink" xmlns:am3d="http://schemas.microsoft.com/office/drawing/2017/model3d" xmlns:o="urn:schemas-microsoft-com:office:office" xmlns:r="http://schemas.openxmlformats.org/officeDocument/2006/relationships" xmlns:m="http://schemas.openxmlformats.org/officeDocument/2006/math" xmlns:v="urn:schemas-microsoft-com:vml" xmlns:wp14="http://schemas.microsoft.com/office/word/2010/wordprocessingDrawing" xmlns:wp="http://schemas.openxmlformats.org/drawingml/2006/wordprocessingDrawing" xmlns:w10="urn:schemas-microsoft-com:office:word" xmlns:w="http://schemas.openxmlformats.org/wordprocessingml/2006/main" xmlns:w14="http://schemas.microsoft.com/office/word/2010/wordml" xmlns:w15="http://schemas.microsoft.com/office/word/2012/wordml" xmlns:w16cex="http://schemas.microsoft.com/office/word/2018/wordml/cex" xmlns:w16cid="http://schemas.microsoft.com/office/word/2016/wordml/cid" xmlns:w16="http://schemas.microsoft.com/office/word/2018/wordml" xmlns:w16sdtdh="http://schemas.microsoft.com/office/word/2020/wordml/sdtdatahash" xmlns:w16se="http://schemas.microsoft.com/office/word/2015/wordml/symex" xmlns:wpg="http://schemas.microsoft.com/office/word/2010/wordprocessingGroup" xmlns:wpi="http://schemas.microsoft.com/office/word/2010/wordprocessingInk" xmlns:wne="http://schemas.microsoft.com/office/word/2006/wordml" xmlns:wps="http://schemas.microsoft.com/office/word/2010/wordprocessingShape" mc:Ignorable="w14 w15 w16se w16cid w16 w16cex w16sdtdh wp14">
+  <w:endnote w:type="separator" w:id="-1">
+    <w:p>
+      <w:pPr>
+        <w:spacing w:after="0" w:line="240" w:lineRule="auto"/>
+      </w:pPr>
+      <w:r>
+        <w:separator/>
+      </w:r>
+    </w:p>
+  </w:endnote>
+  <w:endnote w:type="continuationSeparator" w:id="0">
+    <w:p>
+      <w:pPr>
+        <w:spacing w:after="0" w:line="240" w:lineRule="auto"/>
+      </w:pPr>
+      <w:r>
+        <w:continuationSeparator/>
+      </w:r>
+    </w:p>
+  </w:endnote>
+</w:endnotes>
+</file>
+
+<file path=word/footnotes.xml><?xml version="1.0" encoding="utf-8"?>
+<w:footnotes xmlns:wpc="http://schemas.microsoft.com/office/word/2010/wordprocessingCanvas" xmlns:cx="http://schemas.microsoft.com/office/drawing/2014/chartex" xmlns:cx1="http://schemas.microsoft.com/office/drawing/2015/9/8/chartex" xmlns:cx2="http://schemas.microsoft.com/office/drawing/2015/10/21/chartex" xmlns:cx3="http://schemas.microsoft.com/office/drawing/2016/5/9/chartex" xmlns:cx4="http://schemas.microsoft.com/office/drawing/2016/5/10/chartex" xmlns:cx5="http://schemas.microsoft.com/office/drawing/2016/5/11/chartex" xmlns:cx6="http://schemas.microsoft.com/office/drawing/2016/5/12/chartex" xmlns:cx7="http://schemas.microsoft.com/office/drawing/2016/5/13/chartex" xmlns:cx8="http://schemas.microsoft.com/office/drawing/2016/5/14/chartex" xmlns:mc="http://schemas.openxmlformats.org/markup-compatibility/2006" xmlns:aink="http://schemas.microsoft.com/office/drawing/2016/ink" xmlns:am3d="http://schemas.microsoft.com/office/drawing/2017/model3d" xmlns:o="urn:schemas-microsoft-com:office:office" xmlns:r="http://schemas.openxmlformats.org/officeDocument/2006/relationships" xmlns:m="http://schemas.openxmlformats.org/officeDocument/2006/math" xmlns:v="urn:schemas-microsoft-com:vml" xmlns:wp14="http://schemas.microsoft.com/office/word/2010/wordprocessingDrawing" xmlns:wp="http://schemas.openxmlformats.org/drawingml/2006/wordprocessingDrawing" xmlns:w10="urn:schemas-microsoft-com:office:word" xmlns:w="http://schemas.openxmlformats.org/wordprocessingml/2006/main" xmlns:w14="http://schemas.microsoft.com/office/word/2010/wordml" xmlns:w15="http://schemas.microsoft.com/office/word/2012/wordml" xmlns:w16cex="http://schemas.microsoft.com/office/word/2018/wordml/cex" xmlns:w16cid="http://schemas.microsoft.com/office/word/2016/wordml/cid" xmlns:w16="http://schemas.microsoft.com/office/word/2018/wordml" xmlns:w16sdtdh="http://schemas.microsoft.com/office/word/2020/wordml/sdtdatahash" xmlns:w16se="http://schemas.microsoft.com/office/word/2015/wordml/symex" xmlns:wpg="http://schemas.microsoft.com/office/word/2010/wordprocessingGroup" xmlns:wpi="http://schemas.microsoft.com/office/word/2010/wordprocessingInk" xmlns:wne="http://schemas.microsoft.com/office/word/2006/wordml" xmlns:wps="http://schemas.microsoft.com/office/word/2010/wordprocessingShape" mc:Ignorable="w14 w15 w16se w16cid w16 w16cex w16sdtdh wp14">
+  <w:footnote w:type="separator" w:id="-1">
+    <w:p>
+      <w:pPr>
+        <w:spacing w:after="0" w:line="240" w:lineRule="auto"/>
+      </w:pPr>
+      <w:r>
+        <w:separator/>
+      </w:r>
+    </w:p>
+  </w:footnote>
+  <w:footnote w:type="continuationSeparator" w:id="0">
+    <w:p>
+      <w:pPr>
+        <w:spacing w:after="0" w:line="240" w:lineRule="auto"/>
+      </w:pPr>
+      <w:r>
+        <w:continuationSeparator/>
+      </w:r>
+    </w:p>
+  </w:footnote>
+</w:footnotes>
 </file>
 
 <file path=word/styles.xml><?xml version="1.0" encoding="utf-8"?>
@@ -2267,6 +2282,50 @@
       </w:tblBorders>
     </w:tblPr>
   </w:style>
+  <w:style w:type="paragraph" w:styleId="Encabezado">
+    <w:name w:val="header"/>
+    <w:basedOn w:val="Normal"/>
+    <w:link w:val="EncabezadoCar"/>
+    <w:uiPriority w:val="99"/>
+    <w:unhideWhenUsed/>
+    <w:rsid w:val="00787E63"/>
+    <w:pPr>
+      <w:tabs>
+        <w:tab w:val="center" w:pos="4419"/>
+        <w:tab w:val="right" w:pos="8838"/>
+      </w:tabs>
+      <w:spacing w:after="0" w:line="240" w:lineRule="auto"/>
+    </w:pPr>
+  </w:style>
+  <w:style w:type="character" w:customStyle="1" w:styleId="EncabezadoCar">
+    <w:name w:val="Encabezado Car"/>
+    <w:basedOn w:val="Fuentedeprrafopredeter"/>
+    <w:link w:val="Encabezado"/>
+    <w:uiPriority w:val="99"/>
+    <w:rsid w:val="00787E63"/>
+  </w:style>
+  <w:style w:type="paragraph" w:styleId="Piedepgina">
+    <w:name w:val="footer"/>
+    <w:basedOn w:val="Normal"/>
+    <w:link w:val="PiedepginaCar"/>
+    <w:uiPriority w:val="99"/>
+    <w:unhideWhenUsed/>
+    <w:rsid w:val="00787E63"/>
+    <w:pPr>
+      <w:tabs>
+        <w:tab w:val="center" w:pos="4419"/>
+        <w:tab w:val="right" w:pos="8838"/>
+      </w:tabs>
+      <w:spacing w:after="0" w:line="240" w:lineRule="auto"/>
+    </w:pPr>
+  </w:style>
+  <w:style w:type="character" w:customStyle="1" w:styleId="PiedepginaCar">
+    <w:name w:val="Pie de página Car"/>
+    <w:basedOn w:val="Fuentedeprrafopredeter"/>
+    <w:link w:val="Piedepgina"/>
+    <w:uiPriority w:val="99"/>
+    <w:rsid w:val="00787E63"/>
+  </w:style>
 </w:styles>
 </file>
 

</xml_diff>